<commit_message>
fixed path and player house
</commit_message>
<xml_diff>
--- a/Story Narrative.docx
+++ b/Story Narrative.docx
@@ -69,59 +69,83 @@
         <w:rPr>
           <w:sz w:val="28"/>
         </w:rPr>
-        <w:t xml:space="preserve">r decided the only thing he could do was slow them down. He sent a flurry of commands that were meant to error the AI systems. These commands caused many of the </w:t>
-      </w:r>
-      <w:r>
-        <w:rPr>
-          <w:sz w:val="28"/>
-        </w:rPr>
-        <w:t>robots</w:t>
-      </w:r>
-      <w:r>
-        <w:rPr>
-          <w:sz w:val="28"/>
-        </w:rPr>
-        <w:t xml:space="preserve"> to crash and stop working, but many survived, although they would still glitch out givin</w:t>
-      </w:r>
-      <w:r>
-        <w:rPr>
-          <w:sz w:val="28"/>
-        </w:rPr>
-        <w:t>g them team of humans to escape. The two forces, Humans and Machine, would survive from day to day avoiding the other.</w:t>
-      </w:r>
-      <w:r>
-        <w:rPr>
-          <w:sz w:val="28"/>
-        </w:rPr>
-        <w:t xml:space="preserve"> The last humans had setup a main town and outpost towns near the main factory to ensure the robots wouldn’t rise up again. The humans finally had hope for the future, but robots wouldn’t give up so easily. The robot gathered themselves fighting through the errors in their programs and </w:t>
-      </w:r>
-      <w:r>
-        <w:rPr>
-          <w:sz w:val="28"/>
-        </w:rPr>
-        <w:lastRenderedPageBreak/>
-        <w:t xml:space="preserve">destroyed the </w:t>
-      </w:r>
-      <w:r>
-        <w:rPr>
-          <w:sz w:val="28"/>
-        </w:rPr>
-        <w:t>human’s</w:t>
-      </w:r>
-      <w:r>
-        <w:rPr>
-          <w:sz w:val="28"/>
-        </w:rPr>
-        <w:t xml:space="preserve"> town except for town closest to </w:t>
-      </w:r>
-      <w:r>
-        <w:rPr>
-          <w:sz w:val="28"/>
-        </w:rPr>
-        <w:t>the factory. At long last all of the cards had been played. Neither side had any way to best the other.  None on either side had enough resources to even begin a way to destroy the other. The two of them retreated to their respective homes and feared the other. Until the humans drew another card…</w:t>
+        <w:t xml:space="preserve">r decided the only thing </w:t>
+      </w:r>
+      <w:r>
+        <w:rPr>
+          <w:sz w:val="28"/>
+        </w:rPr>
+        <w:t>s</w:t>
       </w:r>
       <w:bookmarkStart w:id="0" w:name="_GoBack"/>
       <w:bookmarkEnd w:id="0"/>
+      <w:r>
+        <w:rPr>
+          <w:sz w:val="28"/>
+        </w:rPr>
+        <w:t>h</w:t>
+      </w:r>
+      <w:r>
+        <w:rPr>
+          <w:sz w:val="28"/>
+        </w:rPr>
+        <w:t>e could do was slow them down. Sh</w:t>
+      </w:r>
+      <w:r>
+        <w:rPr>
+          <w:sz w:val="28"/>
+        </w:rPr>
+        <w:t xml:space="preserve">e sent a flurry of commands that were meant to error the AI systems. These commands caused many of the </w:t>
+      </w:r>
+      <w:r>
+        <w:rPr>
+          <w:sz w:val="28"/>
+        </w:rPr>
+        <w:t>robots</w:t>
+      </w:r>
+      <w:r>
+        <w:rPr>
+          <w:sz w:val="28"/>
+        </w:rPr>
+        <w:t xml:space="preserve"> to crash and stop working, but many survived, although they would still glitch out givin</w:t>
+      </w:r>
+      <w:r>
+        <w:rPr>
+          <w:sz w:val="28"/>
+        </w:rPr>
+        <w:t>g them team of humans to escape. The two forces, Humans and Machine, would survive from day to day avoiding the other.</w:t>
+      </w:r>
+      <w:r>
+        <w:rPr>
+          <w:sz w:val="28"/>
+        </w:rPr>
+        <w:t xml:space="preserve"> The last humans had setup a main town and outpost towns near the main factory to ensure the robots wouldn’t rise up again. The humans finally had hope for the future, but robots wouldn’t give up so easily. The robot gathered themselves fighting through the </w:t>
+      </w:r>
+      <w:r>
+        <w:rPr>
+          <w:sz w:val="28"/>
+        </w:rPr>
+        <w:lastRenderedPageBreak/>
+        <w:t xml:space="preserve">errors in their programs and destroyed the </w:t>
+      </w:r>
+      <w:r>
+        <w:rPr>
+          <w:sz w:val="28"/>
+        </w:rPr>
+        <w:t>human’s</w:t>
+      </w:r>
+      <w:r>
+        <w:rPr>
+          <w:sz w:val="28"/>
+        </w:rPr>
+        <w:t xml:space="preserve"> town except for town closest to </w:t>
+      </w:r>
+      <w:r>
+        <w:rPr>
+          <w:sz w:val="28"/>
+        </w:rPr>
+        <w:t>the factory. At long last all of the cards had been played. Neither side had any way to best the other.  None on either side had enough resources to even begin a way to destroy the other. The two of them retreated to their respective homes and feared the other. Until the humans drew another card…</w:t>
+      </w:r>
     </w:p>
     <w:sectPr>
       <w:pgSz w:w="12240" w:h="15840"/>

</xml_diff>